<commit_message>
substitui o D.E.R pelo Modelo de Dominio
</commit_message>
<xml_diff>
--- a/Relatório.docx
+++ b/Relatório.docx
@@ -1,10 +1,10 @@
 
 <file path=word/document.xml><?xml version="1.0" encoding="utf-8"?>
-<w:document xmlns:wpc="http://schemas.microsoft.com/office/word/2010/wordprocessingCanvas" xmlns:mc="http://schemas.openxmlformats.org/markup-compatibility/2006" xmlns:o="urn:schemas-microsoft-com:office:office" xmlns:r="http://schemas.openxmlformats.org/officeDocument/2006/relationships" xmlns:m="http://schemas.openxmlformats.org/officeDocument/2006/math" xmlns:v="urn:schemas-microsoft-com:vml" xmlns:wp14="http://schemas.microsoft.com/office/word/2010/wordprocessingDrawing" xmlns:wp="http://schemas.openxmlformats.org/drawingml/2006/wordprocessingDrawing" xmlns:w10="urn:schemas-microsoft-com:office:word" xmlns:w="http://schemas.openxmlformats.org/wordprocessingml/2006/main" xmlns:w14="http://schemas.microsoft.com/office/word/2010/wordml" xmlns:w15="http://schemas.microsoft.com/office/word/2012/wordml" xmlns:wpg="http://schemas.microsoft.com/office/word/2010/wordprocessingGroup" xmlns:wpi="http://schemas.microsoft.com/office/word/2010/wordprocessingInk" xmlns:wne="http://schemas.microsoft.com/office/word/2006/wordml" xmlns:wps="http://schemas.microsoft.com/office/word/2010/wordprocessingShape" mc:Ignorable="w14 w15 wp14">
+<w:document xmlns:wpc="http://schemas.microsoft.com/office/word/2010/wordprocessingCanvas" xmlns:cx="http://schemas.microsoft.com/office/drawing/2014/chartex" xmlns:cx1="http://schemas.microsoft.com/office/drawing/2015/9/8/chartex" xmlns:cx2="http://schemas.microsoft.com/office/drawing/2015/10/21/chartex" xmlns:cx3="http://schemas.microsoft.com/office/drawing/2016/5/9/chartex" xmlns:cx4="http://schemas.microsoft.com/office/drawing/2016/5/10/chartex" xmlns:cx5="http://schemas.microsoft.com/office/drawing/2016/5/11/chartex" xmlns:cx6="http://schemas.microsoft.com/office/drawing/2016/5/12/chartex" xmlns:cx7="http://schemas.microsoft.com/office/drawing/2016/5/13/chartex" xmlns:cx8="http://schemas.microsoft.com/office/drawing/2016/5/14/chartex" xmlns:mc="http://schemas.openxmlformats.org/markup-compatibility/2006" xmlns:aink="http://schemas.microsoft.com/office/drawing/2016/ink" xmlns:am3d="http://schemas.microsoft.com/office/drawing/2017/model3d" xmlns:o="urn:schemas-microsoft-com:office:office" xmlns:r="http://schemas.openxmlformats.org/officeDocument/2006/relationships" xmlns:m="http://schemas.openxmlformats.org/officeDocument/2006/math" xmlns:v="urn:schemas-microsoft-com:vml" xmlns:wp14="http://schemas.microsoft.com/office/word/2010/wordprocessingDrawing" xmlns:wp="http://schemas.openxmlformats.org/drawingml/2006/wordprocessingDrawing" xmlns:w10="urn:schemas-microsoft-com:office:word" xmlns:w="http://schemas.openxmlformats.org/wordprocessingml/2006/main" xmlns:w14="http://schemas.microsoft.com/office/word/2010/wordml" xmlns:w15="http://schemas.microsoft.com/office/word/2012/wordml" xmlns:w16cex="http://schemas.microsoft.com/office/word/2018/wordml/cex" xmlns:w16cid="http://schemas.microsoft.com/office/word/2016/wordml/cid" xmlns:w16="http://schemas.microsoft.com/office/word/2018/wordml" xmlns:w16sdtdh="http://schemas.microsoft.com/office/word/2020/wordml/sdtdatahash" xmlns:w16se="http://schemas.microsoft.com/office/word/2015/wordml/symex" xmlns:wpg="http://schemas.microsoft.com/office/word/2010/wordprocessingGroup" xmlns:wpi="http://schemas.microsoft.com/office/word/2010/wordprocessingInk" xmlns:wne="http://schemas.microsoft.com/office/word/2006/wordml" xmlns:wps="http://schemas.microsoft.com/office/word/2010/wordprocessingShape" mc:Ignorable="w14 w15 w16se w16cid w16 w16cex w16sdtdh wp14">
   <w:body>
     <w:p>
       <w:pPr>
-        <w:pStyle w:val="Cabealho1"/>
+        <w:pStyle w:val="Heading1"/>
         <w:rPr>
           <w:rFonts w:ascii="Times New Roman" w:hAnsi="Times New Roman" w:cs="Times New Roman"/>
           <w:sz w:val="36"/>
@@ -92,7 +92,7 @@
     <w:p/>
     <w:p>
       <w:pPr>
-        <w:pStyle w:val="Cabealho1"/>
+        <w:pStyle w:val="Heading1"/>
         <w:rPr>
           <w:rFonts w:ascii="Times New Roman" w:hAnsi="Times New Roman" w:cs="Times New Roman"/>
           <w:sz w:val="36"/>
@@ -149,7 +149,7 @@
     </w:p>
     <w:p>
       <w:pPr>
-        <w:pStyle w:val="PargrafodaLista"/>
+        <w:pStyle w:val="ListParagraph"/>
         <w:numPr>
           <w:ilvl w:val="0"/>
           <w:numId w:val="1"/>
@@ -180,7 +180,7 @@
     </w:p>
     <w:p>
       <w:pPr>
-        <w:pStyle w:val="PargrafodaLista"/>
+        <w:pStyle w:val="ListParagraph"/>
         <w:numPr>
           <w:ilvl w:val="0"/>
           <w:numId w:val="1"/>
@@ -228,7 +228,7 @@
     </w:p>
     <w:p>
       <w:pPr>
-        <w:pStyle w:val="PargrafodaLista"/>
+        <w:pStyle w:val="ListParagraph"/>
         <w:numPr>
           <w:ilvl w:val="0"/>
           <w:numId w:val="1"/>
@@ -305,7 +305,7 @@
     </w:p>
     <w:p>
       <w:pPr>
-        <w:pStyle w:val="PargrafodaLista"/>
+        <w:pStyle w:val="ListParagraph"/>
         <w:numPr>
           <w:ilvl w:val="0"/>
           <w:numId w:val="2"/>
@@ -350,7 +350,7 @@
     </w:p>
     <w:p>
       <w:pPr>
-        <w:pStyle w:val="PargrafodaLista"/>
+        <w:pStyle w:val="ListParagraph"/>
         <w:numPr>
           <w:ilvl w:val="0"/>
           <w:numId w:val="2"/>
@@ -410,7 +410,7 @@
     </w:p>
     <w:p>
       <w:pPr>
-        <w:pStyle w:val="Cabealho2"/>
+        <w:pStyle w:val="Heading2"/>
         <w:rPr>
           <w:rFonts w:ascii="Times New Roman" w:hAnsi="Times New Roman" w:cs="Times New Roman"/>
           <w:sz w:val="32"/>
@@ -562,7 +562,7 @@
     </w:p>
     <w:p>
       <w:pPr>
-        <w:pStyle w:val="Cabealho2"/>
+        <w:pStyle w:val="Heading2"/>
         <w:rPr>
           <w:rFonts w:ascii="Times New Roman" w:hAnsi="Times New Roman" w:cs="Times New Roman"/>
           <w:sz w:val="32"/>
@@ -695,7 +695,7 @@
     </w:p>
     <w:p>
       <w:pPr>
-        <w:pStyle w:val="Cabealho2"/>
+        <w:pStyle w:val="Heading2"/>
         <w:rPr>
           <w:rFonts w:ascii="Times New Roman" w:hAnsi="Times New Roman" w:cs="Times New Roman"/>
           <w:sz w:val="32"/>
@@ -735,7 +735,7 @@
     </w:p>
     <w:p>
       <w:pPr>
-        <w:pStyle w:val="Cabealho2"/>
+        <w:pStyle w:val="Heading2"/>
         <w:rPr>
           <w:rFonts w:ascii="Times New Roman" w:hAnsi="Times New Roman" w:cs="Times New Roman"/>
           <w:sz w:val="32"/>
@@ -828,7 +828,7 @@
     </w:p>
     <w:p>
       <w:pPr>
-        <w:pStyle w:val="Cabealho2"/>
+        <w:pStyle w:val="Heading2"/>
         <w:rPr>
           <w:rFonts w:ascii="Times New Roman" w:hAnsi="Times New Roman" w:cs="Times New Roman"/>
           <w:sz w:val="32"/>
@@ -956,7 +956,7 @@
     </w:p>
     <w:p>
       <w:pPr>
-        <w:pStyle w:val="Cabealho1"/>
+        <w:pStyle w:val="Heading1"/>
         <w:rPr>
           <w:rFonts w:ascii="Times New Roman" w:hAnsi="Times New Roman" w:cs="Times New Roman"/>
           <w:sz w:val="36"/>
@@ -968,26 +968,71 @@
           <w:sz w:val="36"/>
         </w:rPr>
         <w:lastRenderedPageBreak/>
-        <w:t>MODELO CONCEITUAL</w:t>
-      </w:r>
-    </w:p>
-    <w:p/>
-    <w:p>
-      <w:pPr>
-        <w:spacing w:line="276" w:lineRule="auto"/>
-        <w:jc w:val="both"/>
-        <w:rPr>
-          <w:rFonts w:ascii="Times New Roman" w:hAnsi="Times New Roman" w:cs="Times New Roman"/>
-          <w:sz w:val="24"/>
-        </w:rPr>
-      </w:pPr>
-      <w:r>
-        <w:rPr>
-          <w:rFonts w:ascii="Times New Roman" w:hAnsi="Times New Roman" w:cs="Times New Roman"/>
-          <w:sz w:val="24"/>
-        </w:rPr>
-        <w:t>Diagrama de entidade e relacionamento baseado nos requisitos impostos na secção anterior:</w:t>
-      </w:r>
+        <w:t xml:space="preserve">MODELO </w:t>
+      </w:r>
+      <w:r>
+        <w:rPr>
+          <w:rFonts w:ascii="Times New Roman" w:hAnsi="Times New Roman" w:cs="Times New Roman"/>
+          <w:sz w:val="36"/>
+        </w:rPr>
+        <w:t>DE DOMINIO</w:t>
+      </w:r>
+    </w:p>
+    <w:p/>
+    <w:p>
+      <w:pPr>
+        <w:spacing w:line="276" w:lineRule="auto"/>
+        <w:jc w:val="both"/>
+        <w:rPr>
+          <w:rFonts w:ascii="Times New Roman" w:hAnsi="Times New Roman" w:cs="Times New Roman"/>
+          <w:sz w:val="24"/>
+        </w:rPr>
+      </w:pPr>
+      <w:r>
+        <w:rPr>
+          <w:rFonts w:ascii="Times New Roman" w:hAnsi="Times New Roman" w:cs="Times New Roman"/>
+          <w:sz w:val="24"/>
+        </w:rPr>
+        <w:t xml:space="preserve">Diagrama de </w:t>
+      </w:r>
+      <w:r>
+        <w:rPr>
+          <w:rFonts w:ascii="Times New Roman" w:hAnsi="Times New Roman" w:cs="Times New Roman"/>
+          <w:sz w:val="24"/>
+        </w:rPr>
+        <w:t>modelo</w:t>
+      </w:r>
+      <w:r>
+        <w:rPr>
+          <w:rFonts w:ascii="Times New Roman" w:hAnsi="Times New Roman" w:cs="Times New Roman"/>
+          <w:sz w:val="24"/>
+        </w:rPr>
+        <w:t xml:space="preserve"> </w:t>
+      </w:r>
+      <w:r>
+        <w:rPr>
+          <w:rFonts w:ascii="Times New Roman" w:hAnsi="Times New Roman" w:cs="Times New Roman"/>
+          <w:sz w:val="24"/>
+        </w:rPr>
+        <w:t>de domínio</w:t>
+      </w:r>
+      <w:r>
+        <w:rPr>
+          <w:rFonts w:ascii="Times New Roman" w:hAnsi="Times New Roman" w:cs="Times New Roman"/>
+          <w:sz w:val="24"/>
+        </w:rPr>
+        <w:t xml:space="preserve"> baseado nos requisitos impostos na secção anterior:</w:t>
+      </w:r>
+    </w:p>
+    <w:p>
+      <w:pPr>
+        <w:spacing w:line="276" w:lineRule="auto"/>
+        <w:jc w:val="both"/>
+        <w:rPr>
+          <w:rFonts w:ascii="Times New Roman" w:hAnsi="Times New Roman" w:cs="Times New Roman"/>
+          <w:sz w:val="24"/>
+        </w:rPr>
+      </w:pPr>
     </w:p>
     <w:p>
       <w:pPr>
@@ -1004,13 +1049,14 @@
           <w:rFonts w:ascii="Times New Roman" w:hAnsi="Times New Roman" w:cs="Times New Roman"/>
           <w:noProof/>
           <w:sz w:val="24"/>
-          <w:lang w:eastAsia="pt-PT"/>
-        </w:rPr>
+          <w:u w:val="single"/>
+        </w:rPr>
+        <w:lastRenderedPageBreak/>
         <w:drawing>
-          <wp:inline distT="0" distB="0" distL="0" distR="0">
-            <wp:extent cx="7005955" cy="3730358"/>
-            <wp:effectExtent l="0" t="317" r="4127" b="4128"/>
-            <wp:docPr id="1" name="Imagem 1"/>
+          <wp:inline distT="0" distB="0" distL="0" distR="0" wp14:anchorId="6210A0F7" wp14:editId="0AFE20B3">
+            <wp:extent cx="9104519" cy="2710800"/>
+            <wp:effectExtent l="0" t="3492" r="0" b="0"/>
+            <wp:docPr id="2" name="Picture 2"/>
             <wp:cNvGraphicFramePr>
               <a:graphicFrameLocks xmlns:a="http://schemas.openxmlformats.org/drawingml/2006/main" noChangeAspect="1"/>
             </wp:cNvGraphicFramePr>
@@ -1018,7 +1064,7 @@
               <a:graphicData uri="http://schemas.openxmlformats.org/drawingml/2006/picture">
                 <pic:pic xmlns:pic="http://schemas.openxmlformats.org/drawingml/2006/picture">
                   <pic:nvPicPr>
-                    <pic:cNvPr id="1" name="DER.PNG"/>
+                    <pic:cNvPr id="2" name="Picture 2"/>
                     <pic:cNvPicPr/>
                   </pic:nvPicPr>
                   <pic:blipFill>
@@ -1036,7 +1082,7 @@
                   <pic:spPr>
                     <a:xfrm rot="16200000">
                       <a:off x="0" y="0"/>
-                      <a:ext cx="7060632" cy="3759471"/>
+                      <a:ext cx="9104519" cy="2710800"/>
                     </a:xfrm>
                     <a:prstGeom prst="rect">
                       <a:avLst/>
@@ -1048,10 +1094,21 @@
           </wp:inline>
         </w:drawing>
       </w:r>
-      <w:bookmarkStart w:id="0" w:name="_GoBack"/>
-      <w:bookmarkEnd w:id="0"/>
-    </w:p>
-    <w:p/>
+    </w:p>
+    <w:p>
+      <w:pPr>
+        <w:rPr>
+          <w:rFonts w:ascii="Times New Roman" w:hAnsi="Times New Roman" w:cs="Times New Roman"/>
+        </w:rPr>
+      </w:pPr>
+      <w:r>
+        <w:rPr>
+          <w:rFonts w:ascii="Times New Roman" w:hAnsi="Times New Roman" w:cs="Times New Roman"/>
+        </w:rPr>
+        <w:lastRenderedPageBreak/>
+        <w:t>Fig 1. Modelo de dominio dado o requesito.</w:t>
+      </w:r>
+    </w:p>
     <w:p>
       <w:pPr>
         <w:rPr>
@@ -1103,8 +1160,8 @@
 </file>
 
 <file path=word/numbering.xml><?xml version="1.0" encoding="utf-8"?>
-<w:numbering xmlns:wpc="http://schemas.microsoft.com/office/word/2010/wordprocessingCanvas" xmlns:mc="http://schemas.openxmlformats.org/markup-compatibility/2006" xmlns:o="urn:schemas-microsoft-com:office:office" xmlns:r="http://schemas.openxmlformats.org/officeDocument/2006/relationships" xmlns:m="http://schemas.openxmlformats.org/officeDocument/2006/math" xmlns:v="urn:schemas-microsoft-com:vml" xmlns:wp14="http://schemas.microsoft.com/office/word/2010/wordprocessingDrawing" xmlns:wp="http://schemas.openxmlformats.org/drawingml/2006/wordprocessingDrawing" xmlns:w10="urn:schemas-microsoft-com:office:word" xmlns:w="http://schemas.openxmlformats.org/wordprocessingml/2006/main" xmlns:w14="http://schemas.microsoft.com/office/word/2010/wordml" xmlns:w15="http://schemas.microsoft.com/office/word/2012/wordml" xmlns:wpg="http://schemas.microsoft.com/office/word/2010/wordprocessingGroup" xmlns:wpi="http://schemas.microsoft.com/office/word/2010/wordprocessingInk" xmlns:wne="http://schemas.microsoft.com/office/word/2006/wordml" xmlns:wps="http://schemas.microsoft.com/office/word/2010/wordprocessingShape" mc:Ignorable="w14 w15 wp14">
-  <w:abstractNum w:abstractNumId="0">
+<w:numbering xmlns:wpc="http://schemas.microsoft.com/office/word/2010/wordprocessingCanvas" xmlns:cx="http://schemas.microsoft.com/office/drawing/2014/chartex" xmlns:cx1="http://schemas.microsoft.com/office/drawing/2015/9/8/chartex" xmlns:cx2="http://schemas.microsoft.com/office/drawing/2015/10/21/chartex" xmlns:cx3="http://schemas.microsoft.com/office/drawing/2016/5/9/chartex" xmlns:cx4="http://schemas.microsoft.com/office/drawing/2016/5/10/chartex" xmlns:cx5="http://schemas.microsoft.com/office/drawing/2016/5/11/chartex" xmlns:cx6="http://schemas.microsoft.com/office/drawing/2016/5/12/chartex" xmlns:cx7="http://schemas.microsoft.com/office/drawing/2016/5/13/chartex" xmlns:cx8="http://schemas.microsoft.com/office/drawing/2016/5/14/chartex" xmlns:mc="http://schemas.openxmlformats.org/markup-compatibility/2006" xmlns:aink="http://schemas.microsoft.com/office/drawing/2016/ink" xmlns:am3d="http://schemas.microsoft.com/office/drawing/2017/model3d" xmlns:o="urn:schemas-microsoft-com:office:office" xmlns:r="http://schemas.openxmlformats.org/officeDocument/2006/relationships" xmlns:m="http://schemas.openxmlformats.org/officeDocument/2006/math" xmlns:v="urn:schemas-microsoft-com:vml" xmlns:wp14="http://schemas.microsoft.com/office/word/2010/wordprocessingDrawing" xmlns:wp="http://schemas.openxmlformats.org/drawingml/2006/wordprocessingDrawing" xmlns:w10="urn:schemas-microsoft-com:office:word" xmlns:w="http://schemas.openxmlformats.org/wordprocessingml/2006/main" xmlns:w14="http://schemas.microsoft.com/office/word/2010/wordml" xmlns:w15="http://schemas.microsoft.com/office/word/2012/wordml" xmlns:w16cex="http://schemas.microsoft.com/office/word/2018/wordml/cex" xmlns:w16cid="http://schemas.microsoft.com/office/word/2016/wordml/cid" xmlns:w16="http://schemas.microsoft.com/office/word/2018/wordml" xmlns:w16sdtdh="http://schemas.microsoft.com/office/word/2020/wordml/sdtdatahash" xmlns:w16se="http://schemas.microsoft.com/office/word/2015/wordml/symex" xmlns:wpg="http://schemas.microsoft.com/office/word/2010/wordprocessingGroup" xmlns:wpi="http://schemas.microsoft.com/office/word/2010/wordprocessingInk" xmlns:wne="http://schemas.microsoft.com/office/word/2006/wordml" xmlns:wps="http://schemas.microsoft.com/office/word/2010/wordprocessingShape" mc:Ignorable="w14 w15 w16se w16cid w16 w16cex w16sdtdh wp14">
+  <w:abstractNum w:abstractNumId="0" w15:restartNumberingAfterBreak="0">
     <w:nsid w:val="11994419"/>
     <w:multiLevelType w:val="hybridMultilevel"/>
     <w:tmpl w:val="8F7AA074"/>
@@ -1218,7 +1275,7 @@
       </w:rPr>
     </w:lvl>
   </w:abstractNum>
-  <w:abstractNum w:abstractNumId="1">
+  <w:abstractNum w:abstractNumId="1" w15:restartNumberingAfterBreak="0">
     <w:nsid w:val="1A946586"/>
     <w:multiLevelType w:val="hybridMultilevel"/>
     <w:tmpl w:val="05A4E82E"/>
@@ -1342,7 +1399,7 @@
 </file>
 
 <file path=word/styles.xml><?xml version="1.0" encoding="utf-8"?>
-<w:styles xmlns:mc="http://schemas.openxmlformats.org/markup-compatibility/2006" xmlns:r="http://schemas.openxmlformats.org/officeDocument/2006/relationships" xmlns:w="http://schemas.openxmlformats.org/wordprocessingml/2006/main" xmlns:w14="http://schemas.microsoft.com/office/word/2010/wordml" xmlns:w15="http://schemas.microsoft.com/office/word/2012/wordml" mc:Ignorable="w14 w15">
+<w:styles xmlns:mc="http://schemas.openxmlformats.org/markup-compatibility/2006" xmlns:r="http://schemas.openxmlformats.org/officeDocument/2006/relationships" xmlns:w="http://schemas.openxmlformats.org/wordprocessingml/2006/main" xmlns:w14="http://schemas.microsoft.com/office/word/2010/wordml" xmlns:w15="http://schemas.microsoft.com/office/word/2012/wordml" xmlns:w16cex="http://schemas.microsoft.com/office/word/2018/wordml/cex" xmlns:w16cid="http://schemas.microsoft.com/office/word/2016/wordml/cid" xmlns:w16="http://schemas.microsoft.com/office/word/2018/wordml" xmlns:w16sdtdh="http://schemas.microsoft.com/office/word/2020/wordml/sdtdatahash" xmlns:w16se="http://schemas.microsoft.com/office/word/2015/wordml/symex" mc:Ignorable="w14 w15 w16se w16cid w16 w16cex w16sdtdh">
   <w:docDefaults>
     <w:rPrDefault>
       <w:rPr>
@@ -1358,7 +1415,7 @@
       </w:pPr>
     </w:pPrDefault>
   </w:docDefaults>
-  <w:latentStyles w:defLockedState="0" w:defUIPriority="99" w:defSemiHidden="0" w:defUnhideWhenUsed="0" w:defQFormat="0" w:count="371">
+  <w:latentStyles w:defLockedState="0" w:defUIPriority="99" w:defSemiHidden="0" w:defUnhideWhenUsed="0" w:defQFormat="0" w:count="376">
     <w:lsdException w:name="Normal" w:uiPriority="0" w:qFormat="1"/>
     <w:lsdException w:name="heading 1" w:uiPriority="9" w:qFormat="1"/>
     <w:lsdException w:name="heading 2" w:semiHidden="1" w:uiPriority="9" w:unhideWhenUsed="1" w:qFormat="1"/>
@@ -1464,7 +1521,6 @@
     <w:lsdException w:name="HTML Sample" w:semiHidden="1" w:unhideWhenUsed="1"/>
     <w:lsdException w:name="HTML Typewriter" w:semiHidden="1" w:unhideWhenUsed="1"/>
     <w:lsdException w:name="HTML Variable" w:semiHidden="1" w:unhideWhenUsed="1"/>
-    <w:lsdException w:name="Normal Table" w:semiHidden="1" w:unhideWhenUsed="1"/>
     <w:lsdException w:name="annotation subject" w:semiHidden="1" w:unhideWhenUsed="1"/>
     <w:lsdException w:name="No List" w:semiHidden="1" w:unhideWhenUsed="1"/>
     <w:lsdException w:name="Outline List 1" w:semiHidden="1" w:unhideWhenUsed="1"/>
@@ -1507,11 +1563,8 @@
     <w:lsdException w:name="Table Contemporary" w:semiHidden="1" w:unhideWhenUsed="1"/>
     <w:lsdException w:name="Table Elegant" w:semiHidden="1" w:unhideWhenUsed="1"/>
     <w:lsdException w:name="Table Professional" w:semiHidden="1" w:unhideWhenUsed="1"/>
-    <w:lsdException w:name="Table Subtle 1" w:semiHidden="1" w:unhideWhenUsed="1"/>
     <w:lsdException w:name="Table Subtle 2" w:semiHidden="1" w:unhideWhenUsed="1"/>
     <w:lsdException w:name="Table Web 1" w:semiHidden="1" w:unhideWhenUsed="1"/>
-    <w:lsdException w:name="Table Web 2" w:semiHidden="1" w:unhideWhenUsed="1"/>
-    <w:lsdException w:name="Table Web 3" w:semiHidden="1" w:unhideWhenUsed="1"/>
     <w:lsdException w:name="Balloon Text" w:semiHidden="1" w:unhideWhenUsed="1"/>
     <w:lsdException w:name="Table Grid" w:uiPriority="39"/>
     <w:lsdException w:name="Table Theme" w:semiHidden="1" w:unhideWhenUsed="1"/>
@@ -1730,16 +1783,21 @@
     <w:lsdException w:name="List Table 5 Dark Accent 6" w:uiPriority="50"/>
     <w:lsdException w:name="List Table 6 Colorful Accent 6" w:uiPriority="51"/>
     <w:lsdException w:name="List Table 7 Colorful Accent 6" w:uiPriority="52"/>
+    <w:lsdException w:name="Mention" w:semiHidden="1" w:unhideWhenUsed="1"/>
+    <w:lsdException w:name="Smart Hyperlink" w:semiHidden="1" w:unhideWhenUsed="1"/>
+    <w:lsdException w:name="Hashtag" w:semiHidden="1" w:unhideWhenUsed="1"/>
+    <w:lsdException w:name="Unresolved Mention" w:semiHidden="1" w:unhideWhenUsed="1"/>
+    <w:lsdException w:name="Smart Link" w:semiHidden="1" w:unhideWhenUsed="1"/>
   </w:latentStyles>
   <w:style w:type="paragraph" w:default="1" w:styleId="Normal">
     <w:name w:val="Normal"/>
     <w:qFormat/>
   </w:style>
-  <w:style w:type="paragraph" w:styleId="Cabealho1">
+  <w:style w:type="paragraph" w:styleId="Heading1">
     <w:name w:val="heading 1"/>
     <w:basedOn w:val="Normal"/>
     <w:next w:val="Normal"/>
-    <w:link w:val="Cabealho1Carter"/>
+    <w:link w:val="Heading1Char"/>
     <w:uiPriority w:val="9"/>
     <w:qFormat/>
     <w:rsid w:val="00F12365"/>
@@ -1756,11 +1814,11 @@
       <w:szCs w:val="32"/>
     </w:rPr>
   </w:style>
-  <w:style w:type="paragraph" w:styleId="Cabealho2">
+  <w:style w:type="paragraph" w:styleId="Heading2">
     <w:name w:val="heading 2"/>
     <w:basedOn w:val="Normal"/>
     <w:next w:val="Normal"/>
-    <w:link w:val="Cabealho2Carter"/>
+    <w:link w:val="Heading2Char"/>
     <w:uiPriority w:val="9"/>
     <w:unhideWhenUsed/>
     <w:qFormat/>
@@ -1778,13 +1836,13 @@
       <w:szCs w:val="26"/>
     </w:rPr>
   </w:style>
-  <w:style w:type="character" w:default="1" w:styleId="Tipodeletrapredefinidodopargrafo">
+  <w:style w:type="character" w:default="1" w:styleId="DefaultParagraphFont">
     <w:name w:val="Default Paragraph Font"/>
     <w:uiPriority w:val="1"/>
     <w:semiHidden/>
     <w:unhideWhenUsed/>
   </w:style>
-  <w:style w:type="table" w:default="1" w:styleId="Tabelanormal">
+  <w:style w:type="table" w:default="1" w:styleId="TableNormal">
     <w:name w:val="Normal Table"/>
     <w:uiPriority w:val="99"/>
     <w:semiHidden/>
@@ -1799,16 +1857,16 @@
       </w:tblCellMar>
     </w:tblPr>
   </w:style>
-  <w:style w:type="numbering" w:default="1" w:styleId="Semlista">
+  <w:style w:type="numbering" w:default="1" w:styleId="NoList">
     <w:name w:val="No List"/>
     <w:uiPriority w:val="99"/>
     <w:semiHidden/>
     <w:unhideWhenUsed/>
   </w:style>
-  <w:style w:type="character" w:customStyle="1" w:styleId="Cabealho1Carter">
-    <w:name w:val="Cabeçalho 1 Caráter"/>
-    <w:basedOn w:val="Tipodeletrapredefinidodopargrafo"/>
-    <w:link w:val="Cabealho1"/>
+  <w:style w:type="character" w:customStyle="1" w:styleId="Heading1Char">
+    <w:name w:val="Heading 1 Char"/>
+    <w:basedOn w:val="DefaultParagraphFont"/>
+    <w:link w:val="Heading1"/>
     <w:uiPriority w:val="9"/>
     <w:rsid w:val="00F12365"/>
     <w:rPr>
@@ -1818,7 +1876,7 @@
       <w:szCs w:val="32"/>
     </w:rPr>
   </w:style>
-  <w:style w:type="paragraph" w:styleId="PargrafodaLista">
+  <w:style w:type="paragraph" w:styleId="ListParagraph">
     <w:name w:val="List Paragraph"/>
     <w:basedOn w:val="Normal"/>
     <w:uiPriority w:val="34"/>
@@ -1829,10 +1887,10 @@
       <w:contextualSpacing/>
     </w:pPr>
   </w:style>
-  <w:style w:type="character" w:customStyle="1" w:styleId="Cabealho2Carter">
-    <w:name w:val="Cabeçalho 2 Caráter"/>
-    <w:basedOn w:val="Tipodeletrapredefinidodopargrafo"/>
-    <w:link w:val="Cabealho2"/>
+  <w:style w:type="character" w:customStyle="1" w:styleId="Heading2Char">
+    <w:name w:val="Heading 2 Char"/>
+    <w:basedOn w:val="DefaultParagraphFont"/>
+    <w:link w:val="Heading2"/>
     <w:uiPriority w:val="9"/>
     <w:rsid w:val="0075102C"/>
     <w:rPr>

</xml_diff>

<commit_message>
actualizei o modelo de dominio
</commit_message>
<xml_diff>
--- a/Relatório.docx
+++ b/Relatório.docx
@@ -1,10 +1,10 @@
 
 <file path=word/document.xml><?xml version="1.0" encoding="utf-8"?>
-<w:document xmlns:wpc="http://schemas.microsoft.com/office/word/2010/wordprocessingCanvas" xmlns:mc="http://schemas.openxmlformats.org/markup-compatibility/2006" xmlns:o="urn:schemas-microsoft-com:office:office" xmlns:r="http://schemas.openxmlformats.org/officeDocument/2006/relationships" xmlns:m="http://schemas.openxmlformats.org/officeDocument/2006/math" xmlns:v="urn:schemas-microsoft-com:vml" xmlns:wp14="http://schemas.microsoft.com/office/word/2010/wordprocessingDrawing" xmlns:wp="http://schemas.openxmlformats.org/drawingml/2006/wordprocessingDrawing" xmlns:w10="urn:schemas-microsoft-com:office:word" xmlns:w="http://schemas.openxmlformats.org/wordprocessingml/2006/main" xmlns:w14="http://schemas.microsoft.com/office/word/2010/wordml" xmlns:w15="http://schemas.microsoft.com/office/word/2012/wordml" xmlns:wpg="http://schemas.microsoft.com/office/word/2010/wordprocessingGroup" xmlns:wpi="http://schemas.microsoft.com/office/word/2010/wordprocessingInk" xmlns:wne="http://schemas.microsoft.com/office/word/2006/wordml" xmlns:wps="http://schemas.microsoft.com/office/word/2010/wordprocessingShape" mc:Ignorable="w14 w15 wp14">
+<w:document xmlns:wpc="http://schemas.microsoft.com/office/word/2010/wordprocessingCanvas" xmlns:cx="http://schemas.microsoft.com/office/drawing/2014/chartex" xmlns:cx1="http://schemas.microsoft.com/office/drawing/2015/9/8/chartex" xmlns:cx2="http://schemas.microsoft.com/office/drawing/2015/10/21/chartex" xmlns:cx3="http://schemas.microsoft.com/office/drawing/2016/5/9/chartex" xmlns:cx4="http://schemas.microsoft.com/office/drawing/2016/5/10/chartex" xmlns:cx5="http://schemas.microsoft.com/office/drawing/2016/5/11/chartex" xmlns:cx6="http://schemas.microsoft.com/office/drawing/2016/5/12/chartex" xmlns:cx7="http://schemas.microsoft.com/office/drawing/2016/5/13/chartex" xmlns:cx8="http://schemas.microsoft.com/office/drawing/2016/5/14/chartex" xmlns:mc="http://schemas.openxmlformats.org/markup-compatibility/2006" xmlns:aink="http://schemas.microsoft.com/office/drawing/2016/ink" xmlns:am3d="http://schemas.microsoft.com/office/drawing/2017/model3d" xmlns:o="urn:schemas-microsoft-com:office:office" xmlns:r="http://schemas.openxmlformats.org/officeDocument/2006/relationships" xmlns:m="http://schemas.openxmlformats.org/officeDocument/2006/math" xmlns:v="urn:schemas-microsoft-com:vml" xmlns:wp14="http://schemas.microsoft.com/office/word/2010/wordprocessingDrawing" xmlns:wp="http://schemas.openxmlformats.org/drawingml/2006/wordprocessingDrawing" xmlns:w10="urn:schemas-microsoft-com:office:word" xmlns:w="http://schemas.openxmlformats.org/wordprocessingml/2006/main" xmlns:w14="http://schemas.microsoft.com/office/word/2010/wordml" xmlns:w15="http://schemas.microsoft.com/office/word/2012/wordml" xmlns:w16cex="http://schemas.microsoft.com/office/word/2018/wordml/cex" xmlns:w16cid="http://schemas.microsoft.com/office/word/2016/wordml/cid" xmlns:w16="http://schemas.microsoft.com/office/word/2018/wordml" xmlns:w16sdtdh="http://schemas.microsoft.com/office/word/2020/wordml/sdtdatahash" xmlns:w16se="http://schemas.microsoft.com/office/word/2015/wordml/symex" xmlns:wpg="http://schemas.microsoft.com/office/word/2010/wordprocessingGroup" xmlns:wpi="http://schemas.microsoft.com/office/word/2010/wordprocessingInk" xmlns:wne="http://schemas.microsoft.com/office/word/2006/wordml" xmlns:wps="http://schemas.microsoft.com/office/word/2010/wordprocessingShape" mc:Ignorable="w14 w15 w16se w16cid w16 w16cex w16sdtdh wp14">
   <w:body>
     <w:p>
       <w:pPr>
-        <w:pStyle w:val="Cabealho1"/>
+        <w:pStyle w:val="Heading1"/>
         <w:rPr>
           <w:rFonts w:ascii="Times New Roman" w:hAnsi="Times New Roman" w:cs="Times New Roman"/>
           <w:sz w:val="36"/>
@@ -92,7 +92,7 @@
     <w:p/>
     <w:p>
       <w:pPr>
-        <w:pStyle w:val="Cabealho1"/>
+        <w:pStyle w:val="Heading1"/>
         <w:rPr>
           <w:rFonts w:ascii="Times New Roman" w:hAnsi="Times New Roman" w:cs="Times New Roman"/>
           <w:sz w:val="36"/>
@@ -109,7 +109,7 @@
     </w:p>
     <w:p>
       <w:pPr>
-        <w:pStyle w:val="Cabealho2"/>
+        <w:pStyle w:val="Heading2"/>
         <w:rPr>
           <w:rFonts w:ascii="Times New Roman" w:hAnsi="Times New Roman" w:cs="Times New Roman"/>
           <w:sz w:val="32"/>
@@ -166,7 +166,7 @@
     </w:p>
     <w:p>
       <w:pPr>
-        <w:pStyle w:val="PargrafodaLista"/>
+        <w:pStyle w:val="ListParagraph"/>
         <w:numPr>
           <w:ilvl w:val="0"/>
           <w:numId w:val="1"/>
@@ -197,7 +197,7 @@
     </w:p>
     <w:p>
       <w:pPr>
-        <w:pStyle w:val="PargrafodaLista"/>
+        <w:pStyle w:val="ListParagraph"/>
         <w:numPr>
           <w:ilvl w:val="0"/>
           <w:numId w:val="1"/>
@@ -245,7 +245,7 @@
     </w:p>
     <w:p>
       <w:pPr>
-        <w:pStyle w:val="PargrafodaLista"/>
+        <w:pStyle w:val="ListParagraph"/>
         <w:numPr>
           <w:ilvl w:val="0"/>
           <w:numId w:val="1"/>
@@ -322,7 +322,7 @@
     </w:p>
     <w:p>
       <w:pPr>
-        <w:pStyle w:val="PargrafodaLista"/>
+        <w:pStyle w:val="ListParagraph"/>
         <w:numPr>
           <w:ilvl w:val="0"/>
           <w:numId w:val="2"/>
@@ -367,7 +367,7 @@
     </w:p>
     <w:p>
       <w:pPr>
-        <w:pStyle w:val="PargrafodaLista"/>
+        <w:pStyle w:val="ListParagraph"/>
         <w:numPr>
           <w:ilvl w:val="0"/>
           <w:numId w:val="2"/>
@@ -427,7 +427,7 @@
     </w:p>
     <w:p>
       <w:pPr>
-        <w:pStyle w:val="Cabealho2"/>
+        <w:pStyle w:val="Heading2"/>
         <w:rPr>
           <w:rFonts w:ascii="Times New Roman" w:hAnsi="Times New Roman" w:cs="Times New Roman"/>
           <w:sz w:val="32"/>
@@ -579,7 +579,7 @@
     </w:p>
     <w:p>
       <w:pPr>
-        <w:pStyle w:val="Cabealho2"/>
+        <w:pStyle w:val="Heading2"/>
         <w:rPr>
           <w:rFonts w:ascii="Times New Roman" w:hAnsi="Times New Roman" w:cs="Times New Roman"/>
           <w:sz w:val="32"/>
@@ -712,7 +712,7 @@
     </w:p>
     <w:p>
       <w:pPr>
-        <w:pStyle w:val="Cabealho2"/>
+        <w:pStyle w:val="Heading2"/>
         <w:rPr>
           <w:rFonts w:ascii="Times New Roman" w:hAnsi="Times New Roman" w:cs="Times New Roman"/>
           <w:sz w:val="32"/>
@@ -752,7 +752,7 @@
     </w:p>
     <w:p>
       <w:pPr>
-        <w:pStyle w:val="Cabealho2"/>
+        <w:pStyle w:val="Heading2"/>
         <w:rPr>
           <w:rFonts w:ascii="Times New Roman" w:hAnsi="Times New Roman" w:cs="Times New Roman"/>
           <w:sz w:val="32"/>
@@ -845,7 +845,7 @@
     </w:p>
     <w:p>
       <w:pPr>
-        <w:pStyle w:val="Cabealho2"/>
+        <w:pStyle w:val="Heading2"/>
         <w:rPr>
           <w:rFonts w:ascii="Times New Roman" w:hAnsi="Times New Roman" w:cs="Times New Roman"/>
           <w:sz w:val="32"/>
@@ -944,7 +944,7 @@
     </w:p>
     <w:p>
       <w:pPr>
-        <w:pStyle w:val="Cabealho1"/>
+        <w:pStyle w:val="Heading1"/>
         <w:rPr>
           <w:rFonts w:ascii="Times New Roman" w:hAnsi="Times New Roman" w:cs="Times New Roman"/>
           <w:sz w:val="36"/>
@@ -1020,30 +1020,18 @@
           <w:sz w:val="24"/>
         </w:rPr>
       </w:pPr>
-    </w:p>
-    <w:p>
-      <w:pPr>
-        <w:spacing w:line="276" w:lineRule="auto"/>
-        <w:jc w:val="both"/>
-        <w:rPr>
-          <w:rFonts w:ascii="Times New Roman" w:hAnsi="Times New Roman" w:cs="Times New Roman"/>
-          <w:sz w:val="24"/>
-          <w:u w:val="single"/>
-        </w:rPr>
-      </w:pPr>
       <w:r>
         <w:rPr>
           <w:rFonts w:ascii="Times New Roman" w:hAnsi="Times New Roman" w:cs="Times New Roman"/>
           <w:noProof/>
           <w:sz w:val="24"/>
-          <w:lang w:eastAsia="pt-PT"/>
         </w:rPr>
         <w:lastRenderedPageBreak/>
         <w:drawing>
-          <wp:inline distT="0" distB="0" distL="0" distR="0" wp14:anchorId="6210A0F7" wp14:editId="0AFE20B3">
-            <wp:extent cx="9104519" cy="2710800"/>
-            <wp:effectExtent l="0" t="3492" r="0" b="0"/>
-            <wp:docPr id="2" name="Picture 2"/>
+          <wp:inline distT="0" distB="0" distL="0" distR="0" wp14:anchorId="4884A486" wp14:editId="0899ADD2">
+            <wp:extent cx="9017847" cy="2684993"/>
+            <wp:effectExtent l="4128" t="0" r="0" b="0"/>
+            <wp:docPr id="1" name="Picture 1"/>
             <wp:cNvGraphicFramePr>
               <a:graphicFrameLocks xmlns:a="http://schemas.openxmlformats.org/drawingml/2006/main" noChangeAspect="1"/>
             </wp:cNvGraphicFramePr>
@@ -1051,7 +1039,7 @@
               <a:graphicData uri="http://schemas.openxmlformats.org/drawingml/2006/picture">
                 <pic:pic xmlns:pic="http://schemas.openxmlformats.org/drawingml/2006/picture">
                   <pic:nvPicPr>
-                    <pic:cNvPr id="2" name="Picture 2"/>
+                    <pic:cNvPr id="1" name="Picture 1"/>
                     <pic:cNvPicPr/>
                   </pic:nvPicPr>
                   <pic:blipFill>
@@ -1067,9 +1055,9 @@
                     </a:stretch>
                   </pic:blipFill>
                   <pic:spPr>
-                    <a:xfrm rot="16200000">
+                    <a:xfrm rot="5400000">
                       <a:off x="0" y="0"/>
-                      <a:ext cx="9104519" cy="2710800"/>
+                      <a:ext cx="9093858" cy="2707625"/>
                     </a:xfrm>
                     <a:prstGeom prst="rect">
                       <a:avLst/>
@@ -1084,15 +1072,25 @@
     </w:p>
     <w:p>
       <w:pPr>
-        <w:rPr>
-          <w:rFonts w:ascii="Times New Roman" w:hAnsi="Times New Roman" w:cs="Times New Roman"/>
-        </w:rPr>
-      </w:pPr>
-      <w:r>
-        <w:rPr>
-          <w:rFonts w:ascii="Times New Roman" w:hAnsi="Times New Roman" w:cs="Times New Roman"/>
-        </w:rPr>
-        <w:lastRenderedPageBreak/>
+        <w:spacing w:line="276" w:lineRule="auto"/>
+        <w:jc w:val="both"/>
+        <w:rPr>
+          <w:rFonts w:ascii="Times New Roman" w:hAnsi="Times New Roman" w:cs="Times New Roman"/>
+          <w:sz w:val="24"/>
+          <w:u w:val="single"/>
+        </w:rPr>
+      </w:pPr>
+    </w:p>
+    <w:p>
+      <w:pPr>
+        <w:rPr>
+          <w:rFonts w:ascii="Times New Roman" w:hAnsi="Times New Roman" w:cs="Times New Roman"/>
+        </w:rPr>
+      </w:pPr>
+      <w:r>
+        <w:rPr>
+          <w:rFonts w:ascii="Times New Roman" w:hAnsi="Times New Roman" w:cs="Times New Roman"/>
+        </w:rPr>
         <w:t xml:space="preserve">Fig 1. Modelo de </w:t>
       </w:r>
       <w:r>
@@ -1129,7 +1127,7 @@
     </w:p>
     <w:p>
       <w:pPr>
-        <w:pStyle w:val="Cabealho1"/>
+        <w:pStyle w:val="Heading1"/>
         <w:rPr>
           <w:rFonts w:ascii="Times New Roman" w:hAnsi="Times New Roman" w:cs="Times New Roman"/>
           <w:sz w:val="36"/>
@@ -1417,15 +1415,7 @@
           <w:b/>
           <w:sz w:val="24"/>
         </w:rPr>
-        <w:t xml:space="preserve">Caso de uso: </w:t>
-      </w:r>
-      <w:r>
-        <w:rPr>
-          <w:rFonts w:ascii="Times New Roman" w:hAnsi="Times New Roman" w:cs="Times New Roman"/>
-          <w:b/>
-          <w:sz w:val="24"/>
-        </w:rPr>
-        <w:t>Cadastrar nova aula (C.N.A</w:t>
+        <w:t>Caso de uso: Cadastrar nova aula (C.N.A</w:t>
       </w:r>
       <w:r>
         <w:rPr>
@@ -1528,15 +1518,7 @@
           <w:b/>
           <w:sz w:val="24"/>
         </w:rPr>
-        <w:t xml:space="preserve">Caso de uso: </w:t>
-      </w:r>
-      <w:r>
-        <w:rPr>
-          <w:rFonts w:ascii="Times New Roman" w:hAnsi="Times New Roman" w:cs="Times New Roman"/>
-          <w:b/>
-          <w:sz w:val="24"/>
-        </w:rPr>
-        <w:t>Inscrever-se em aulas (I.A</w:t>
+        <w:t>Caso de uso: Inscrever-se em aulas (I.A</w:t>
       </w:r>
       <w:r>
         <w:rPr>
@@ -1656,23 +1638,7 @@
           <w:b/>
           <w:sz w:val="24"/>
         </w:rPr>
-        <w:t xml:space="preserve">Caso de uso: </w:t>
-      </w:r>
-      <w:r>
-        <w:rPr>
-          <w:rFonts w:ascii="Times New Roman" w:hAnsi="Times New Roman" w:cs="Times New Roman"/>
-          <w:b/>
-          <w:sz w:val="24"/>
-        </w:rPr>
-        <w:t>Marcar aulas de condução (M</w:t>
-      </w:r>
-      <w:r>
-        <w:rPr>
-          <w:rFonts w:ascii="Times New Roman" w:hAnsi="Times New Roman" w:cs="Times New Roman"/>
-          <w:b/>
-          <w:sz w:val="24"/>
-        </w:rPr>
-        <w:t>.A</w:t>
+        <w:t>Caso de uso: Marcar aulas de condução (M.A</w:t>
       </w:r>
       <w:r>
         <w:rPr>
@@ -1725,19 +1691,7 @@
         <w:rPr>
           <w:rFonts w:ascii="Times New Roman" w:hAnsi="Times New Roman" w:cs="Times New Roman"/>
         </w:rPr>
-        <w:t>Para inscrever-se em uma aula, o estudante clica em aulas (na home do estudante),</w:t>
-      </w:r>
-      <w:r>
-        <w:rPr>
-          <w:rFonts w:ascii="Times New Roman" w:hAnsi="Times New Roman" w:cs="Times New Roman"/>
-        </w:rPr>
-        <w:t xml:space="preserve"> e clica em marcar aula de condução, seleciona data e hora da respetiva aula, seleciona o instrutor e seleciona também uma viatura</w:t>
-      </w:r>
-      <w:r>
-        <w:rPr>
-          <w:rFonts w:ascii="Times New Roman" w:hAnsi="Times New Roman" w:cs="Times New Roman"/>
-        </w:rPr>
-        <w:t>.</w:t>
+        <w:t>Para inscrever-se em uma aula, o estudante clica em aulas (na home do estudante), e clica em marcar aula de condução, seleciona data e hora da respetiva aula, seleciona o instrutor e seleciona também uma viatura.</w:t>
       </w:r>
     </w:p>
     <w:p>
@@ -1772,32 +1726,7 @@
           <w:b/>
           <w:sz w:val="24"/>
         </w:rPr>
-        <w:lastRenderedPageBreak/>
-        <w:t xml:space="preserve">Caso de uso: </w:t>
-      </w:r>
-      <w:r>
-        <w:rPr>
-          <w:rFonts w:ascii="Times New Roman" w:hAnsi="Times New Roman" w:cs="Times New Roman"/>
-          <w:b/>
-          <w:sz w:val="24"/>
-        </w:rPr>
-        <w:t>Marcar estudantes presentes em aula</w:t>
-      </w:r>
-      <w:r>
-        <w:rPr>
-          <w:rFonts w:ascii="Times New Roman" w:hAnsi="Times New Roman" w:cs="Times New Roman"/>
-          <w:b/>
-          <w:sz w:val="24"/>
-        </w:rPr>
-        <w:t xml:space="preserve"> (M</w:t>
-      </w:r>
-      <w:r>
-        <w:rPr>
-          <w:rFonts w:ascii="Times New Roman" w:hAnsi="Times New Roman" w:cs="Times New Roman"/>
-          <w:b/>
-          <w:sz w:val="24"/>
-        </w:rPr>
-        <w:t>.E.P.A</w:t>
+        <w:t>Caso de uso: Marcar estudantes presentes em aula (M.E.P.A</w:t>
       </w:r>
       <w:r>
         <w:rPr>
@@ -1850,8 +1779,6 @@
         </w:rPr>
         <w:t>, e submeter os dados.</w:t>
       </w:r>
-      <w:bookmarkStart w:id="0" w:name="_GoBack"/>
-      <w:bookmarkEnd w:id="0"/>
     </w:p>
     <w:p>
       <w:pPr>
@@ -1939,8 +1866,8 @@
 </file>
 
 <file path=word/numbering.xml><?xml version="1.0" encoding="utf-8"?>
-<w:numbering xmlns:wpc="http://schemas.microsoft.com/office/word/2010/wordprocessingCanvas" xmlns:mc="http://schemas.openxmlformats.org/markup-compatibility/2006" xmlns:o="urn:schemas-microsoft-com:office:office" xmlns:r="http://schemas.openxmlformats.org/officeDocument/2006/relationships" xmlns:m="http://schemas.openxmlformats.org/officeDocument/2006/math" xmlns:v="urn:schemas-microsoft-com:vml" xmlns:wp14="http://schemas.microsoft.com/office/word/2010/wordprocessingDrawing" xmlns:wp="http://schemas.openxmlformats.org/drawingml/2006/wordprocessingDrawing" xmlns:w10="urn:schemas-microsoft-com:office:word" xmlns:w="http://schemas.openxmlformats.org/wordprocessingml/2006/main" xmlns:w14="http://schemas.microsoft.com/office/word/2010/wordml" xmlns:w15="http://schemas.microsoft.com/office/word/2012/wordml" xmlns:wpg="http://schemas.microsoft.com/office/word/2010/wordprocessingGroup" xmlns:wpi="http://schemas.microsoft.com/office/word/2010/wordprocessingInk" xmlns:wne="http://schemas.microsoft.com/office/word/2006/wordml" xmlns:wps="http://schemas.microsoft.com/office/word/2010/wordprocessingShape" mc:Ignorable="w14 w15 wp14">
-  <w:abstractNum w:abstractNumId="0">
+<w:numbering xmlns:wpc="http://schemas.microsoft.com/office/word/2010/wordprocessingCanvas" xmlns:cx="http://schemas.microsoft.com/office/drawing/2014/chartex" xmlns:cx1="http://schemas.microsoft.com/office/drawing/2015/9/8/chartex" xmlns:cx2="http://schemas.microsoft.com/office/drawing/2015/10/21/chartex" xmlns:cx3="http://schemas.microsoft.com/office/drawing/2016/5/9/chartex" xmlns:cx4="http://schemas.microsoft.com/office/drawing/2016/5/10/chartex" xmlns:cx5="http://schemas.microsoft.com/office/drawing/2016/5/11/chartex" xmlns:cx6="http://schemas.microsoft.com/office/drawing/2016/5/12/chartex" xmlns:cx7="http://schemas.microsoft.com/office/drawing/2016/5/13/chartex" xmlns:cx8="http://schemas.microsoft.com/office/drawing/2016/5/14/chartex" xmlns:mc="http://schemas.openxmlformats.org/markup-compatibility/2006" xmlns:aink="http://schemas.microsoft.com/office/drawing/2016/ink" xmlns:am3d="http://schemas.microsoft.com/office/drawing/2017/model3d" xmlns:o="urn:schemas-microsoft-com:office:office" xmlns:r="http://schemas.openxmlformats.org/officeDocument/2006/relationships" xmlns:m="http://schemas.openxmlformats.org/officeDocument/2006/math" xmlns:v="urn:schemas-microsoft-com:vml" xmlns:wp14="http://schemas.microsoft.com/office/word/2010/wordprocessingDrawing" xmlns:wp="http://schemas.openxmlformats.org/drawingml/2006/wordprocessingDrawing" xmlns:w10="urn:schemas-microsoft-com:office:word" xmlns:w="http://schemas.openxmlformats.org/wordprocessingml/2006/main" xmlns:w14="http://schemas.microsoft.com/office/word/2010/wordml" xmlns:w15="http://schemas.microsoft.com/office/word/2012/wordml" xmlns:w16cex="http://schemas.microsoft.com/office/word/2018/wordml/cex" xmlns:w16cid="http://schemas.microsoft.com/office/word/2016/wordml/cid" xmlns:w16="http://schemas.microsoft.com/office/word/2018/wordml" xmlns:w16sdtdh="http://schemas.microsoft.com/office/word/2020/wordml/sdtdatahash" xmlns:w16se="http://schemas.microsoft.com/office/word/2015/wordml/symex" xmlns:wpg="http://schemas.microsoft.com/office/word/2010/wordprocessingGroup" xmlns:wpi="http://schemas.microsoft.com/office/word/2010/wordprocessingInk" xmlns:wne="http://schemas.microsoft.com/office/word/2006/wordml" xmlns:wps="http://schemas.microsoft.com/office/word/2010/wordprocessingShape" mc:Ignorable="w14 w15 w16se w16cid w16 w16cex w16sdtdh wp14">
+  <w:abstractNum w:abstractNumId="0" w15:restartNumberingAfterBreak="0">
     <w:nsid w:val="11994419"/>
     <w:multiLevelType w:val="hybridMultilevel"/>
     <w:tmpl w:val="8F7AA074"/>
@@ -2054,7 +1981,7 @@
       </w:rPr>
     </w:lvl>
   </w:abstractNum>
-  <w:abstractNum w:abstractNumId="1">
+  <w:abstractNum w:abstractNumId="1" w15:restartNumberingAfterBreak="0">
     <w:nsid w:val="1A946586"/>
     <w:multiLevelType w:val="hybridMultilevel"/>
     <w:tmpl w:val="05A4E82E"/>
@@ -2178,7 +2105,7 @@
 </file>
 
 <file path=word/styles.xml><?xml version="1.0" encoding="utf-8"?>
-<w:styles xmlns:mc="http://schemas.openxmlformats.org/markup-compatibility/2006" xmlns:r="http://schemas.openxmlformats.org/officeDocument/2006/relationships" xmlns:w="http://schemas.openxmlformats.org/wordprocessingml/2006/main" xmlns:w14="http://schemas.microsoft.com/office/word/2010/wordml" xmlns:w15="http://schemas.microsoft.com/office/word/2012/wordml" mc:Ignorable="w14 w15">
+<w:styles xmlns:mc="http://schemas.openxmlformats.org/markup-compatibility/2006" xmlns:r="http://schemas.openxmlformats.org/officeDocument/2006/relationships" xmlns:w="http://schemas.openxmlformats.org/wordprocessingml/2006/main" xmlns:w14="http://schemas.microsoft.com/office/word/2010/wordml" xmlns:w15="http://schemas.microsoft.com/office/word/2012/wordml" xmlns:w16cex="http://schemas.microsoft.com/office/word/2018/wordml/cex" xmlns:w16cid="http://schemas.microsoft.com/office/word/2016/wordml/cid" xmlns:w16="http://schemas.microsoft.com/office/word/2018/wordml" xmlns:w16sdtdh="http://schemas.microsoft.com/office/word/2020/wordml/sdtdatahash" xmlns:w16se="http://schemas.microsoft.com/office/word/2015/wordml/symex" mc:Ignorable="w14 w15 w16se w16cid w16 w16cex w16sdtdh">
   <w:docDefaults>
     <w:rPrDefault>
       <w:rPr>
@@ -2194,7 +2121,7 @@
       </w:pPr>
     </w:pPrDefault>
   </w:docDefaults>
-  <w:latentStyles w:defLockedState="0" w:defUIPriority="99" w:defSemiHidden="0" w:defUnhideWhenUsed="0" w:defQFormat="0" w:count="371">
+  <w:latentStyles w:defLockedState="0" w:defUIPriority="99" w:defSemiHidden="0" w:defUnhideWhenUsed="0" w:defQFormat="0" w:count="376">
     <w:lsdException w:name="Normal" w:uiPriority="0" w:qFormat="1"/>
     <w:lsdException w:name="heading 1" w:uiPriority="9" w:qFormat="1"/>
     <w:lsdException w:name="heading 2" w:semiHidden="1" w:uiPriority="9" w:unhideWhenUsed="1" w:qFormat="1"/>
@@ -2300,7 +2227,6 @@
     <w:lsdException w:name="HTML Sample" w:semiHidden="1" w:unhideWhenUsed="1"/>
     <w:lsdException w:name="HTML Typewriter" w:semiHidden="1" w:unhideWhenUsed="1"/>
     <w:lsdException w:name="HTML Variable" w:semiHidden="1" w:unhideWhenUsed="1"/>
-    <w:lsdException w:name="Normal Table" w:semiHidden="1" w:unhideWhenUsed="1"/>
     <w:lsdException w:name="annotation subject" w:semiHidden="1" w:unhideWhenUsed="1"/>
     <w:lsdException w:name="No List" w:semiHidden="1" w:unhideWhenUsed="1"/>
     <w:lsdException w:name="Outline List 1" w:semiHidden="1" w:unhideWhenUsed="1"/>
@@ -2343,11 +2269,8 @@
     <w:lsdException w:name="Table Contemporary" w:semiHidden="1" w:unhideWhenUsed="1"/>
     <w:lsdException w:name="Table Elegant" w:semiHidden="1" w:unhideWhenUsed="1"/>
     <w:lsdException w:name="Table Professional" w:semiHidden="1" w:unhideWhenUsed="1"/>
-    <w:lsdException w:name="Table Subtle 1" w:semiHidden="1" w:unhideWhenUsed="1"/>
     <w:lsdException w:name="Table Subtle 2" w:semiHidden="1" w:unhideWhenUsed="1"/>
     <w:lsdException w:name="Table Web 1" w:semiHidden="1" w:unhideWhenUsed="1"/>
-    <w:lsdException w:name="Table Web 2" w:semiHidden="1" w:unhideWhenUsed="1"/>
-    <w:lsdException w:name="Table Web 3" w:semiHidden="1" w:unhideWhenUsed="1"/>
     <w:lsdException w:name="Balloon Text" w:semiHidden="1" w:unhideWhenUsed="1"/>
     <w:lsdException w:name="Table Grid" w:uiPriority="39"/>
     <w:lsdException w:name="Table Theme" w:semiHidden="1" w:unhideWhenUsed="1"/>
@@ -2566,16 +2489,21 @@
     <w:lsdException w:name="List Table 5 Dark Accent 6" w:uiPriority="50"/>
     <w:lsdException w:name="List Table 6 Colorful Accent 6" w:uiPriority="51"/>
     <w:lsdException w:name="List Table 7 Colorful Accent 6" w:uiPriority="52"/>
+    <w:lsdException w:name="Mention" w:semiHidden="1" w:unhideWhenUsed="1"/>
+    <w:lsdException w:name="Smart Hyperlink" w:semiHidden="1" w:unhideWhenUsed="1"/>
+    <w:lsdException w:name="Hashtag" w:semiHidden="1" w:unhideWhenUsed="1"/>
+    <w:lsdException w:name="Unresolved Mention" w:semiHidden="1" w:unhideWhenUsed="1"/>
+    <w:lsdException w:name="Smart Link" w:semiHidden="1" w:unhideWhenUsed="1"/>
   </w:latentStyles>
   <w:style w:type="paragraph" w:default="1" w:styleId="Normal">
     <w:name w:val="Normal"/>
     <w:qFormat/>
   </w:style>
-  <w:style w:type="paragraph" w:styleId="Cabealho1">
+  <w:style w:type="paragraph" w:styleId="Heading1">
     <w:name w:val="heading 1"/>
     <w:basedOn w:val="Normal"/>
     <w:next w:val="Normal"/>
-    <w:link w:val="Cabealho1Carter"/>
+    <w:link w:val="Heading1Char"/>
     <w:uiPriority w:val="9"/>
     <w:qFormat/>
     <w:rsid w:val="00F12365"/>
@@ -2592,11 +2520,11 @@
       <w:szCs w:val="32"/>
     </w:rPr>
   </w:style>
-  <w:style w:type="paragraph" w:styleId="Cabealho2">
+  <w:style w:type="paragraph" w:styleId="Heading2">
     <w:name w:val="heading 2"/>
     <w:basedOn w:val="Normal"/>
     <w:next w:val="Normal"/>
-    <w:link w:val="Cabealho2Carter"/>
+    <w:link w:val="Heading2Char"/>
     <w:uiPriority w:val="9"/>
     <w:unhideWhenUsed/>
     <w:qFormat/>
@@ -2614,11 +2542,11 @@
       <w:szCs w:val="26"/>
     </w:rPr>
   </w:style>
-  <w:style w:type="paragraph" w:styleId="Cabealho3">
+  <w:style w:type="paragraph" w:styleId="Heading3">
     <w:name w:val="heading 3"/>
     <w:basedOn w:val="Normal"/>
     <w:next w:val="Normal"/>
-    <w:link w:val="Cabealho3Carter"/>
+    <w:link w:val="Heading3Char"/>
     <w:uiPriority w:val="9"/>
     <w:semiHidden/>
     <w:unhideWhenUsed/>
@@ -2637,13 +2565,13 @@
       <w:szCs w:val="24"/>
     </w:rPr>
   </w:style>
-  <w:style w:type="character" w:default="1" w:styleId="Tipodeletrapredefinidodopargrafo">
+  <w:style w:type="character" w:default="1" w:styleId="DefaultParagraphFont">
     <w:name w:val="Default Paragraph Font"/>
     <w:uiPriority w:val="1"/>
     <w:semiHidden/>
     <w:unhideWhenUsed/>
   </w:style>
-  <w:style w:type="table" w:default="1" w:styleId="Tabelanormal">
+  <w:style w:type="table" w:default="1" w:styleId="TableNormal">
     <w:name w:val="Normal Table"/>
     <w:uiPriority w:val="99"/>
     <w:semiHidden/>
@@ -2658,16 +2586,16 @@
       </w:tblCellMar>
     </w:tblPr>
   </w:style>
-  <w:style w:type="numbering" w:default="1" w:styleId="Semlista">
+  <w:style w:type="numbering" w:default="1" w:styleId="NoList">
     <w:name w:val="No List"/>
     <w:uiPriority w:val="99"/>
     <w:semiHidden/>
     <w:unhideWhenUsed/>
   </w:style>
-  <w:style w:type="character" w:customStyle="1" w:styleId="Cabealho1Carter">
-    <w:name w:val="Cabeçalho 1 Caráter"/>
-    <w:basedOn w:val="Tipodeletrapredefinidodopargrafo"/>
-    <w:link w:val="Cabealho1"/>
+  <w:style w:type="character" w:customStyle="1" w:styleId="Heading1Char">
+    <w:name w:val="Heading 1 Char"/>
+    <w:basedOn w:val="DefaultParagraphFont"/>
+    <w:link w:val="Heading1"/>
     <w:uiPriority w:val="9"/>
     <w:rsid w:val="00F12365"/>
     <w:rPr>
@@ -2677,7 +2605,7 @@
       <w:szCs w:val="32"/>
     </w:rPr>
   </w:style>
-  <w:style w:type="paragraph" w:styleId="PargrafodaLista">
+  <w:style w:type="paragraph" w:styleId="ListParagraph">
     <w:name w:val="List Paragraph"/>
     <w:basedOn w:val="Normal"/>
     <w:uiPriority w:val="34"/>
@@ -2688,10 +2616,10 @@
       <w:contextualSpacing/>
     </w:pPr>
   </w:style>
-  <w:style w:type="character" w:customStyle="1" w:styleId="Cabealho2Carter">
-    <w:name w:val="Cabeçalho 2 Caráter"/>
-    <w:basedOn w:val="Tipodeletrapredefinidodopargrafo"/>
-    <w:link w:val="Cabealho2"/>
+  <w:style w:type="character" w:customStyle="1" w:styleId="Heading2Char">
+    <w:name w:val="Heading 2 Char"/>
+    <w:basedOn w:val="DefaultParagraphFont"/>
+    <w:link w:val="Heading2"/>
     <w:uiPriority w:val="9"/>
     <w:rsid w:val="0075102C"/>
     <w:rPr>
@@ -2701,10 +2629,10 @@
       <w:szCs w:val="26"/>
     </w:rPr>
   </w:style>
-  <w:style w:type="character" w:customStyle="1" w:styleId="Cabealho3Carter">
-    <w:name w:val="Cabeçalho 3 Caráter"/>
-    <w:basedOn w:val="Tipodeletrapredefinidodopargrafo"/>
-    <w:link w:val="Cabealho3"/>
+  <w:style w:type="character" w:customStyle="1" w:styleId="Heading3Char">
+    <w:name w:val="Heading 3 Char"/>
+    <w:basedOn w:val="DefaultParagraphFont"/>
+    <w:link w:val="Heading3"/>
     <w:uiPriority w:val="9"/>
     <w:semiHidden/>
     <w:rsid w:val="00373467"/>
@@ -2717,7 +2645,7 @@
   </w:style>
   <w:style w:type="character" w:customStyle="1" w:styleId="fontstyle01">
     <w:name w:val="fontstyle01"/>
-    <w:basedOn w:val="Tipodeletrapredefinidodopargrafo"/>
+    <w:basedOn w:val="DefaultParagraphFont"/>
     <w:rsid w:val="00821DE2"/>
     <w:rPr>
       <w:rFonts w:ascii="ImpressumStd-Roman" w:hAnsi="ImpressumStd-Roman" w:hint="default"/>

</xml_diff>